<commit_message>
Redundance Fixes for all Files
Removed the need for the SSID input.
Readme, Instructions and file corrected.

Instructions to be finalized soon.
</commit_message>
<xml_diff>
--- a/Instructions/Script Configuration Instructions.docx
+++ b/Instructions/Script Configuration Instructions.docx
@@ -24,12 +24,9 @@
     </w:p>
     <w:p>
       <w:pPr>
-        <w:jc w:val="center"/>
-        <w:rPr>
-          <w:b/>
-          <w:bCs/>
-          <w:sz w:val="36"/>
-          <w:szCs w:val="36"/>
+        <w:rPr>
+          <w:sz w:val="24"/>
+          <w:szCs w:val="24"/>
         </w:rPr>
       </w:pPr>
     </w:p>
@@ -45,202 +42,14 @@
           <w:sz w:val="32"/>
           <w:szCs w:val="32"/>
         </w:rPr>
-        <w:t>Step 1: Getting your SSID</w:t>
-      </w:r>
-    </w:p>
-    <w:p>
-      <w:pPr>
-        <w:pStyle w:val="ListParagraph"/>
-        <w:numPr>
-          <w:ilvl w:val="0"/>
-          <w:numId w:val="1"/>
-        </w:numPr>
-        <w:rPr>
-          <w:sz w:val="24"/>
-          <w:szCs w:val="24"/>
-        </w:rPr>
-      </w:pPr>
-      <w:r>
-        <w:rPr>
-          <w:sz w:val="24"/>
-          <w:szCs w:val="24"/>
-        </w:rPr>
-        <w:t>Right click the network icon in your taskbar</w:t>
-      </w:r>
-      <w:r>
-        <w:rPr>
-          <w:sz w:val="24"/>
-          <w:szCs w:val="24"/>
-        </w:rPr>
-        <w:br/>
-      </w:r>
-      <w:r>
-        <w:rPr>
-          <w:sz w:val="24"/>
-          <w:szCs w:val="24"/>
-        </w:rPr>
-        <w:br/>
-      </w:r>
-    </w:p>
-    <w:p>
-      <w:pPr>
-        <w:pStyle w:val="ListParagraph"/>
-        <w:numPr>
-          <w:ilvl w:val="0"/>
-          <w:numId w:val="1"/>
-        </w:numPr>
-        <w:rPr>
-          <w:sz w:val="24"/>
-          <w:szCs w:val="24"/>
-        </w:rPr>
-      </w:pPr>
-      <w:r>
-        <w:rPr>
-          <w:sz w:val="24"/>
-          <w:szCs w:val="24"/>
-        </w:rPr>
-        <w:t xml:space="preserve"> Select “Open Network &amp; Internet Settings”</w:t>
-      </w:r>
-      <w:r>
-        <w:rPr>
-          <w:sz w:val="24"/>
-          <w:szCs w:val="24"/>
-        </w:rPr>
-        <w:br/>
-      </w:r>
-      <w:r>
-        <w:rPr>
-          <w:sz w:val="24"/>
-          <w:szCs w:val="24"/>
-        </w:rPr>
-        <w:br/>
-      </w:r>
-    </w:p>
-    <w:p>
-      <w:pPr>
-        <w:pStyle w:val="ListParagraph"/>
-        <w:numPr>
-          <w:ilvl w:val="0"/>
-          <w:numId w:val="1"/>
-        </w:numPr>
-        <w:rPr>
-          <w:sz w:val="24"/>
-          <w:szCs w:val="24"/>
-        </w:rPr>
-      </w:pPr>
-      <w:r>
-        <w:rPr>
-          <w:sz w:val="24"/>
-          <w:szCs w:val="24"/>
-        </w:rPr>
-        <w:t>Select “</w:t>
-      </w:r>
-      <w:r>
-        <w:rPr>
-          <w:sz w:val="24"/>
-          <w:szCs w:val="24"/>
-        </w:rPr>
-        <w:t>Change connection properties</w:t>
-      </w:r>
-      <w:r>
-        <w:rPr>
-          <w:sz w:val="24"/>
-          <w:szCs w:val="24"/>
-        </w:rPr>
-        <w:t>” (</w:t>
-      </w:r>
-      <w:r>
-        <w:rPr>
-          <w:sz w:val="24"/>
-          <w:szCs w:val="24"/>
-        </w:rPr>
-        <w:t>1</w:t>
-      </w:r>
-      <w:r>
-        <w:rPr>
-          <w:sz w:val="24"/>
-          <w:szCs w:val="24"/>
-          <w:vertAlign w:val="superscript"/>
-        </w:rPr>
-        <w:t>st</w:t>
-      </w:r>
-      <w:r>
-        <w:rPr>
-          <w:sz w:val="24"/>
-          <w:szCs w:val="24"/>
-        </w:rPr>
-        <w:t xml:space="preserve"> Option</w:t>
-      </w:r>
-      <w:r>
-        <w:rPr>
-          <w:sz w:val="24"/>
-          <w:szCs w:val="24"/>
-        </w:rPr>
-        <w:t>)</w:t>
-      </w:r>
-      <w:r>
-        <w:rPr>
-          <w:sz w:val="24"/>
-          <w:szCs w:val="24"/>
-        </w:rPr>
-        <w:br/>
-      </w:r>
-      <w:r>
-        <w:rPr>
-          <w:sz w:val="24"/>
-          <w:szCs w:val="24"/>
-        </w:rPr>
-        <w:br/>
-      </w:r>
-    </w:p>
-    <w:p>
-      <w:pPr>
-        <w:pStyle w:val="ListParagraph"/>
-        <w:numPr>
-          <w:ilvl w:val="0"/>
-          <w:numId w:val="1"/>
-        </w:numPr>
-        <w:rPr>
-          <w:sz w:val="24"/>
-          <w:szCs w:val="24"/>
-        </w:rPr>
-      </w:pPr>
-      <w:r>
-        <w:rPr>
-          <w:sz w:val="24"/>
-          <w:szCs w:val="24"/>
-        </w:rPr>
-        <w:t>The first line under “Properties” is your network SSID</w:t>
-      </w:r>
-    </w:p>
-    <w:p>
-      <w:pPr>
-        <w:rPr>
-          <w:sz w:val="24"/>
-          <w:szCs w:val="24"/>
-        </w:rPr>
-      </w:pPr>
-    </w:p>
-    <w:p>
-      <w:pPr>
+        <w:t xml:space="preserve">Step </w:t>
+      </w:r>
+      <w:r>
         <w:rPr>
           <w:sz w:val="32"/>
           <w:szCs w:val="32"/>
         </w:rPr>
-      </w:pPr>
-      <w:r>
-        <w:rPr>
-          <w:sz w:val="32"/>
-          <w:szCs w:val="32"/>
-        </w:rPr>
-        <w:t xml:space="preserve">Step </w:t>
-      </w:r>
-      <w:r>
-        <w:rPr>
-          <w:sz w:val="32"/>
-          <w:szCs w:val="32"/>
-        </w:rPr>
-        <w:t>2</w:t>
+        <w:t>1</w:t>
       </w:r>
       <w:r>
         <w:rPr>
@@ -308,7 +117,30 @@
           <w:sz w:val="24"/>
           <w:szCs w:val="24"/>
         </w:rPr>
-        <w:t>The name above “Internet access” is your network name</w:t>
+        <w:t>The name above “</w:t>
+      </w:r>
+      <w:r>
+        <w:rPr>
+          <w:sz w:val="24"/>
+          <w:szCs w:val="24"/>
+        </w:rPr>
+        <w:t>Secured/</w:t>
+      </w:r>
+      <w:proofErr w:type="gramStart"/>
+      <w:r>
+        <w:rPr>
+          <w:sz w:val="24"/>
+          <w:szCs w:val="24"/>
+        </w:rPr>
+        <w:t>Connected,secured</w:t>
+      </w:r>
+      <w:proofErr w:type="gramEnd"/>
+      <w:r>
+        <w:rPr>
+          <w:sz w:val="24"/>
+          <w:szCs w:val="24"/>
+        </w:rPr>
+        <w:t>” is your network name</w:t>
       </w:r>
     </w:p>
     <w:p>
@@ -350,7 +182,7 @@
           <w:sz w:val="32"/>
           <w:szCs w:val="32"/>
         </w:rPr>
-        <w:t>3</w:t>
+        <w:t>2</w:t>
       </w:r>
       <w:r>
         <w:rPr>
@@ -435,7 +267,88 @@
           <w:sz w:val="24"/>
           <w:szCs w:val="24"/>
         </w:rPr>
-        <w:t>On line 10, replace “****” in “name” and “ssid” with your network name and ssid.</w:t>
+        <w:t>On line 10, replace</w:t>
+      </w:r>
+      <w:r>
+        <w:rPr>
+          <w:sz w:val="24"/>
+          <w:szCs w:val="24"/>
+        </w:rPr>
+        <w:t xml:space="preserve"> </w:t>
+      </w:r>
+      <w:r>
+        <w:rPr>
+          <w:sz w:val="24"/>
+          <w:szCs w:val="24"/>
+        </w:rPr>
+        <w:t xml:space="preserve">**** </w:t>
+      </w:r>
+      <w:r>
+        <w:rPr>
+          <w:sz w:val="24"/>
+          <w:szCs w:val="24"/>
+        </w:rPr>
+        <w:t>after</w:t>
+      </w:r>
+      <w:r>
+        <w:rPr>
+          <w:sz w:val="24"/>
+          <w:szCs w:val="24"/>
+        </w:rPr>
+        <w:t xml:space="preserve"> </w:t>
+      </w:r>
+      <w:r>
+        <w:rPr>
+          <w:sz w:val="24"/>
+          <w:szCs w:val="24"/>
+        </w:rPr>
+        <w:t>“</w:t>
+      </w:r>
+      <w:bookmarkStart w:id="0" w:name="_GoBack"/>
+      <w:bookmarkEnd w:id="0"/>
+      <w:r>
+        <w:rPr>
+          <w:b/>
+          <w:bCs/>
+          <w:sz w:val="24"/>
+          <w:szCs w:val="24"/>
+        </w:rPr>
+        <w:t>name</w:t>
+      </w:r>
+      <w:r>
+        <w:rPr>
+          <w:sz w:val="24"/>
+          <w:szCs w:val="24"/>
+        </w:rPr>
+        <w:t>=</w:t>
+      </w:r>
+      <w:r>
+        <w:rPr>
+          <w:sz w:val="24"/>
+          <w:szCs w:val="24"/>
+        </w:rPr>
+        <w:t>”</w:t>
+      </w:r>
+      <w:r>
+        <w:rPr>
+          <w:sz w:val="24"/>
+          <w:szCs w:val="24"/>
+        </w:rPr>
+        <w:t xml:space="preserve"> with your network nam</w:t>
+      </w:r>
+      <w:r>
+        <w:rPr>
+          <w:sz w:val="24"/>
+          <w:szCs w:val="24"/>
+        </w:rPr>
+        <w:t>e</w:t>
+      </w:r>
+      <w:r>
+        <w:rPr>
+          <w:sz w:val="24"/>
+          <w:szCs w:val="24"/>
+        </w:rPr>
+        <w:t>.</w:t>
       </w:r>
       <w:r>
         <w:rPr>
@@ -521,7 +434,7 @@
           <w:sz w:val="32"/>
           <w:szCs w:val="32"/>
         </w:rPr>
-        <w:t>4</w:t>
+        <w:t>3</w:t>
       </w:r>
       <w:r>
         <w:rPr>
@@ -592,26 +505,8 @@
           <w:sz w:val="24"/>
           <w:szCs w:val="24"/>
         </w:rPr>
-        <w:t xml:space="preserve"> and </w:t>
-      </w:r>
-      <w:r>
-        <w:rPr>
-          <w:b/>
-          <w:bCs/>
-          <w:sz w:val="24"/>
-          <w:szCs w:val="24"/>
-        </w:rPr>
-        <w:t>ssid</w:t>
-      </w:r>
-      <w:r>
-        <w:rPr>
-          <w:sz w:val="24"/>
-          <w:szCs w:val="24"/>
-        </w:rPr>
-        <w:t xml:space="preserve"> values into the batch file you will reconnect (after disconnecting) to your network at the end of the script.</w:t>
-      </w:r>
-      <w:bookmarkStart w:id="0" w:name="_GoBack"/>
-      <w:bookmarkEnd w:id="0"/>
+        <w:t xml:space="preserve"> value into the batch file you will reconnect (after disconnecting) to your network at the end of the script.</w:t>
+      </w:r>
     </w:p>
     <w:sectPr>
       <w:headerReference w:type="default" r:id="rId7"/>
@@ -1260,6 +1155,7 @@
     <w:lsdException w:name="HTML Sample" w:semiHidden="1" w:unhideWhenUsed="1"/>
     <w:lsdException w:name="HTML Typewriter" w:semiHidden="1" w:unhideWhenUsed="1"/>
     <w:lsdException w:name="HTML Variable" w:semiHidden="1" w:unhideWhenUsed="1"/>
+    <w:lsdException w:name="Normal Table" w:semiHidden="1" w:unhideWhenUsed="1"/>
     <w:lsdException w:name="annotation subject" w:semiHidden="1" w:unhideWhenUsed="1"/>
     <w:lsdException w:name="No List" w:semiHidden="1" w:unhideWhenUsed="1"/>
     <w:lsdException w:name="Outline List 1" w:semiHidden="1" w:unhideWhenUsed="1"/>
@@ -1305,9 +1201,11 @@
     <w:lsdException w:name="Table Subtle 1" w:semiHidden="1" w:unhideWhenUsed="1"/>
     <w:lsdException w:name="Table Subtle 2" w:semiHidden="1" w:unhideWhenUsed="1"/>
     <w:lsdException w:name="Table Web 1" w:semiHidden="1" w:unhideWhenUsed="1"/>
+    <w:lsdException w:name="Table Web 2" w:semiHidden="1" w:unhideWhenUsed="1"/>
     <w:lsdException w:name="Table Web 3" w:semiHidden="1" w:unhideWhenUsed="1"/>
     <w:lsdException w:name="Balloon Text" w:semiHidden="1" w:unhideWhenUsed="1"/>
     <w:lsdException w:name="Table Grid" w:uiPriority="39"/>
+    <w:lsdException w:name="Table Theme" w:semiHidden="1" w:unhideWhenUsed="1"/>
     <w:lsdException w:name="Placeholder Text" w:semiHidden="1"/>
     <w:lsdException w:name="No Spacing" w:uiPriority="1" w:qFormat="1"/>
     <w:lsdException w:name="Light Shading" w:uiPriority="60"/>

</xml_diff>